<commit_message>
dokumen manpro folder 1 selesai
</commit_message>
<xml_diff>
--- a/TUGAS/1 Inisiasi Proyek/Kelompok 21 - Pendefinisian Proyek.docx
+++ b/TUGAS/1 Inisiasi Proyek/Kelompok 21 - Pendefinisian Proyek.docx
@@ -399,7 +399,17 @@
           <w:sz w:val="24"/>
           <w:szCs w:val="24"/>
         </w:rPr>
-        <w:t>31 Desember 2020</w:t>
+        <w:t xml:space="preserve">5 Oktober </w:t>
+      </w:r>
+      <w:r>
+        <w:rPr>
+          <w:rFonts w:ascii="Times New Roman" w:hAnsi="Times New Roman" w:cs="Times New Roman"/>
+          <w:b/>
+          <w:bCs/>
+          <w:sz w:val="24"/>
+          <w:szCs w:val="24"/>
+        </w:rPr>
+        <w:t>2020</w:t>
       </w:r>
     </w:p>
     <w:p>
@@ -434,7 +444,17 @@
           <w:szCs w:val="24"/>
         </w:rPr>
         <w:tab/>
-        <w:t>: 1.0</w:t>
+        <w:t>: 1</w:t>
+      </w:r>
+      <w:r>
+        <w:rPr>
+          <w:rFonts w:ascii="Times New Roman" w:hAnsi="Times New Roman" w:cs="Times New Roman"/>
+          <w:b/>
+          <w:bCs/>
+          <w:sz w:val="24"/>
+          <w:szCs w:val="24"/>
+        </w:rPr>
+        <w:t>.0</w:t>
       </w:r>
     </w:p>
     <w:p>
@@ -1687,8 +1707,6 @@
               <w:fldChar w:fldCharType="end"/>
             </w:r>
           </w:hyperlink>
-          <w:bookmarkStart w:id="2" w:name="_GoBack"/>
-          <w:bookmarkEnd w:id="2"/>
         </w:p>
         <w:p>
           <w:pPr>
@@ -2012,7 +2030,7 @@
                 <w:sz w:val="24"/>
                 <w:szCs w:val="24"/>
               </w:rPr>
-              <w:t>9</w:t>
+              <w:t>10</w:t>
             </w:r>
             <w:r>
               <w:rPr>
@@ -2229,7 +2247,7 @@
           <w:szCs w:val="24"/>
         </w:rPr>
       </w:pPr>
-      <w:bookmarkStart w:id="3" w:name="_Toc58092054"/>
+      <w:bookmarkStart w:id="2" w:name="_Toc58092054"/>
       <w:r>
         <w:rPr>
           <w:rFonts w:ascii="Times New Roman" w:hAnsi="Times New Roman" w:cs="Times New Roman"/>
@@ -2242,7 +2260,7 @@
         <w:lastRenderedPageBreak/>
         <w:t>DOKUMEN KONTROL</w:t>
       </w:r>
-      <w:bookmarkEnd w:id="3"/>
+      <w:bookmarkEnd w:id="2"/>
     </w:p>
     <w:p>
       <w:pPr>
@@ -2450,8 +2468,10 @@
                 <w:sz w:val="24"/>
                 <w:szCs w:val="24"/>
               </w:rPr>
-              <w:t>25-09</w:t>
-            </w:r>
+              <w:t>0</w:t>
+            </w:r>
+            <w:bookmarkStart w:id="3" w:name="_GoBack"/>
+            <w:bookmarkEnd w:id="3"/>
             <w:r>
               <w:rPr>
                 <w:rFonts w:ascii="Times New Roman" w:hAnsi="Times New Roman" w:cs="Times New Roman"/>
@@ -2459,7 +2479,7 @@
                 <w:sz w:val="24"/>
                 <w:szCs w:val="24"/>
               </w:rPr>
-              <w:t>-2020</w:t>
+              <w:t>3-10-2020</w:t>
             </w:r>
           </w:p>
         </w:tc>
@@ -2565,7 +2585,7 @@
                 <w:sz w:val="24"/>
                 <w:szCs w:val="24"/>
               </w:rPr>
-              <w:t>31-12-2020</w:t>
+              <w:t>05-01-2021</w:t>
             </w:r>
           </w:p>
         </w:tc>
@@ -2689,6 +2709,7 @@
           <w:p>
             <w:pPr>
               <w:spacing w:after="160" w:line="360" w:lineRule="auto"/>
+              <w:jc w:val="center"/>
               <w:rPr>
                 <w:rFonts w:ascii="Times New Roman" w:hAnsi="Times New Roman" w:cs="Times New Roman"/>
                 <w:color w:val="000000" w:themeColor="text1"/>
@@ -2829,9 +2850,9 @@
         <w:tblLook w:val="04A0" w:firstRow="1" w:lastRow="0" w:firstColumn="1" w:lastColumn="0" w:noHBand="0" w:noVBand="1"/>
       </w:tblPr>
       <w:tblGrid>
+        <w:gridCol w:w="2909"/>
+        <w:gridCol w:w="2906"/>
         <w:gridCol w:w="2905"/>
-        <w:gridCol w:w="2908"/>
-        <w:gridCol w:w="2907"/>
       </w:tblGrid>
       <w:tr>
         <w:trPr>
@@ -2955,12 +2976,17 @@
             </w:pPr>
             <w:r>
               <w:rPr>
-                <w:rFonts w:ascii="Times New Roman" w:hAnsi="Times New Roman" w:cs="Times New Roman"/>
-                <w:color w:val="000000" w:themeColor="text1"/>
-                <w:sz w:val="24"/>
-                <w:szCs w:val="24"/>
-              </w:rPr>
-              <w:t>Mustika Khoiri</w:t>
+                <w:rFonts w:ascii="Times New Roman" w:hAnsi="Times New Roman"/>
+                <w:sz w:val="24"/>
+              </w:rPr>
+              <w:t>Agus H</w:t>
+            </w:r>
+            <w:r>
+              <w:rPr>
+                <w:rFonts w:ascii="Times New Roman" w:hAnsi="Times New Roman"/>
+                <w:sz w:val="24"/>
+              </w:rPr>
+              <w:t>adi Prayitno, S.Pt., M.Sc.</w:t>
             </w:r>
           </w:p>
         </w:tc>
@@ -3274,11 +3300,17 @@
             </w:pPr>
             <w:r>
               <w:rPr>
-                <w:rFonts w:ascii="Times New Roman" w:hAnsi="Times New Roman" w:cs="Times New Roman"/>
-                <w:sz w:val="24"/>
-                <w:szCs w:val="24"/>
-              </w:rPr>
-              <w:t>Mustika Khoiri</w:t>
+                <w:rFonts w:ascii="Times New Roman" w:hAnsi="Times New Roman"/>
+                <w:sz w:val="24"/>
+              </w:rPr>
+              <w:t>Agus H</w:t>
+            </w:r>
+            <w:r>
+              <w:rPr>
+                <w:rFonts w:ascii="Times New Roman" w:hAnsi="Times New Roman"/>
+                <w:sz w:val="24"/>
+              </w:rPr>
+              <w:t>adi Prayitno, S.Pt., M.Sc.</w:t>
             </w:r>
           </w:p>
         </w:tc>
@@ -4826,16 +4858,7 @@
                 <w:sz w:val="24"/>
                 <w:szCs w:val="24"/>
               </w:rPr>
-              <w:t>Lebih mudah m</w:t>
-            </w:r>
-            <w:r>
-              <w:rPr>
-                <w:rFonts w:ascii="Times New Roman" w:hAnsi="Times New Roman" w:cs="Times New Roman"/>
-                <w:color w:val="000000" w:themeColor="text1"/>
-                <w:sz w:val="24"/>
-                <w:szCs w:val="24"/>
-              </w:rPr>
-              <w:t>engelola publikasi artikel website.</w:t>
+              <w:t>Lebih mudah mengelola publikasi artikel website.</w:t>
             </w:r>
           </w:p>
           <w:p>
@@ -4861,16 +4884,7 @@
                 <w:sz w:val="24"/>
                 <w:szCs w:val="24"/>
               </w:rPr>
-              <w:t>Lebih mudah m</w:t>
-            </w:r>
-            <w:r>
-              <w:rPr>
-                <w:rFonts w:ascii="Times New Roman" w:hAnsi="Times New Roman" w:cs="Times New Roman"/>
-                <w:color w:val="000000" w:themeColor="text1"/>
-                <w:sz w:val="24"/>
-                <w:szCs w:val="24"/>
-              </w:rPr>
-              <w:t>engelola penyelenggaraan webinar.</w:t>
+              <w:t>Lebih mudah mengelola penyelenggaraan webinar.</w:t>
             </w:r>
           </w:p>
           <w:p>
@@ -8499,6 +8513,23 @@
     </w:p>
     <w:p>
       <w:pPr>
+        <w:rPr>
+          <w:rFonts w:ascii="Times New Roman" w:hAnsi="Times New Roman" w:cs="Times New Roman"/>
+          <w:sz w:val="24"/>
+          <w:szCs w:val="24"/>
+        </w:rPr>
+      </w:pPr>
+      <w:r>
+        <w:rPr>
+          <w:rFonts w:ascii="Times New Roman" w:hAnsi="Times New Roman" w:cs="Times New Roman"/>
+          <w:sz w:val="24"/>
+          <w:szCs w:val="24"/>
+        </w:rPr>
+        <w:br w:type="page"/>
+      </w:r>
+    </w:p>
+    <w:p>
+      <w:pPr>
         <w:pStyle w:val="Heading1"/>
         <w:numPr>
           <w:ilvl w:val="0"/>
@@ -8525,6 +8556,7 @@
           <w:sz w:val="24"/>
           <w:szCs w:val="24"/>
         </w:rPr>
+        <w:lastRenderedPageBreak/>
         <w:t>BATASAN</w:t>
       </w:r>
       <w:bookmarkEnd w:id="13"/>
@@ -8586,16 +8618,7 @@
                 <w:sz w:val="24"/>
                 <w:szCs w:val="24"/>
               </w:rPr>
-              <w:t xml:space="preserve">Fokus proyek adalah pada pembangunan atau pembuatan sistem informasi </w:t>
-            </w:r>
-            <w:r>
-              <w:rPr>
-                <w:rFonts w:ascii="Times New Roman" w:hAnsi="Times New Roman" w:cs="Times New Roman"/>
-                <w:sz w:val="24"/>
-                <w:szCs w:val="24"/>
-              </w:rPr>
-              <w:lastRenderedPageBreak/>
-              <w:t>sampai dengan pemeliharaan dalam kurun waktu tertentu</w:t>
+              <w:t>Fokus proyek adalah pada pembangunan atau pembuatan sistem informasi sampai dengan pemeliharaan dalam kurun waktu tertentu</w:t>
             </w:r>
           </w:p>
           <w:p>
@@ -9086,7 +9109,7 @@
             <w:sz w:val="24"/>
             <w:szCs w:val="24"/>
           </w:rPr>
-          <w:t>ii</w:t>
+          <w:t>3</w:t>
         </w:r>
         <w:r>
           <w:rPr>
@@ -11987,7 +12010,7 @@
   <a:extraClrSchemeLst/>
   <a:extLst>
     <a:ext uri="{05A4C25C-085E-4340-85A3-A5531E510DB2}">
-      <thm15:themeFamily xmlns:thm15="http://schemas.microsoft.com/office/thememl/2012/main" xmlns="" name="Office Theme" id="{62F939B6-93AF-4DB8-9C6B-D6C7DFDC589F}" vid="{4A3C46E8-61CC-4603-A589-7422A47A8E4A}"/>
+      <thm15:themeFamily xmlns="" xmlns:thm15="http://schemas.microsoft.com/office/thememl/2012/main" name="Office Theme" id="{62F939B6-93AF-4DB8-9C6B-D6C7DFDC589F}" vid="{4A3C46E8-61CC-4603-A589-7422A47A8E4A}"/>
     </a:ext>
   </a:extLst>
 </a:theme>
@@ -11998,7 +12021,7 @@
 </file>
 
 <file path=customXml/itemProps1.xml><?xml version="1.0" encoding="utf-8"?>
-<ds:datastoreItem xmlns:ds="http://schemas.openxmlformats.org/officeDocument/2006/customXml" ds:itemID="{B1C081FC-2CAC-404A-A608-2C31AC3222DD}">
+<ds:datastoreItem xmlns:ds="http://schemas.openxmlformats.org/officeDocument/2006/customXml" ds:itemID="{6EB7381E-69A9-427A-99B8-B37EE08D33EC}">
   <ds:schemaRefs>
     <ds:schemaRef ds:uri="http://schemas.openxmlformats.org/officeDocument/2006/bibliography"/>
   </ds:schemaRefs>

</xml_diff>